<commit_message>
try to change the author
</commit_message>
<xml_diff>
--- a/docs/MichaelBronshteynResume.docx
+++ b/docs/MichaelBronshteynResume.docx
@@ -6033,25 +6033,7 @@
             <w:sz w:val="19"/>
             <w:szCs w:val="19"/>
           </w:rPr>
-          <w:t>AWS Certifie</w:t>
-        </w:r>
-        <w:r>
-          <w:rPr>
-            <w:rStyle w:val="Hyperlink"/>
-            <w:rFonts w:ascii="Arial" w:hAnsi="Arial"/>
-            <w:sz w:val="19"/>
-            <w:szCs w:val="19"/>
-          </w:rPr>
-          <w:t>d</w:t>
-        </w:r>
-        <w:r>
-          <w:rPr>
-            <w:rStyle w:val="Hyperlink"/>
-            <w:rFonts w:ascii="Arial" w:hAnsi="Arial"/>
-            <w:sz w:val="19"/>
-            <w:szCs w:val="19"/>
-          </w:rPr>
-          <w:t xml:space="preserve"> Developer </w:t>
+          <w:t xml:space="preserve">AWS Certified Developer </w:t>
         </w:r>
         <w:r>
           <w:rPr>
@@ -6184,25 +6166,7 @@
             <w:sz w:val="19"/>
             <w:szCs w:val="19"/>
           </w:rPr>
-          <w:t xml:space="preserve">Confluent Fundamentals </w:t>
-        </w:r>
-        <w:r>
-          <w:rPr>
-            <w:rStyle w:val="Hyperlink"/>
-            <w:rFonts w:ascii="Arial" w:hAnsi="Arial"/>
-            <w:sz w:val="19"/>
-            <w:szCs w:val="19"/>
-          </w:rPr>
-          <w:t>A</w:t>
-        </w:r>
-        <w:r>
-          <w:rPr>
-            <w:rStyle w:val="Hyperlink"/>
-            <w:rFonts w:ascii="Arial" w:hAnsi="Arial"/>
-            <w:sz w:val="19"/>
-            <w:szCs w:val="19"/>
-          </w:rPr>
-          <w:t>ccreditation</w:t>
+          <w:t>Confluent Fundamentals Accreditation</w:t>
         </w:r>
       </w:hyperlink>
     </w:p>
@@ -10379,6 +10343,7 @@
   <w:style w:type="character" w:default="1" w:styleId="DefaultParagraphFont">
     <w:name w:val="Default Paragraph Font"/>
     <w:uiPriority w:val="1"/>
+    <w:semiHidden/>
     <w:unhideWhenUsed/>
   </w:style>
   <w:style w:type="table" w:default="1" w:styleId="TableNormal">

</xml_diff>

<commit_message>
remove react and redux
</commit_message>
<xml_diff>
--- a/docs/MichaelBronshteynResume.docx
+++ b/docs/MichaelBronshteynResume.docx
@@ -510,7 +510,15 @@
           <w:sz w:val="19"/>
           <w:szCs w:val="19"/>
         </w:rPr>
-        <w:tab/>
+        <w:t xml:space="preserve">, </w:t>
+      </w:r>
+      <w:r>
+        <w:rPr>
+          <w:rFonts w:ascii="Arial" w:hAnsi="Arial"/>
+          <w:sz w:val="19"/>
+          <w:szCs w:val="19"/>
+        </w:rPr>
+        <w:t>Express.js</w:t>
       </w:r>
     </w:p>
     <w:p>
@@ -529,46 +537,6 @@
           <w:szCs w:val="19"/>
         </w:rPr>
       </w:pPr>
-      <w:r>
-        <w:rPr>
-          <w:rFonts w:ascii="Arial" w:hAnsi="Arial"/>
-          <w:sz w:val="19"/>
-          <w:szCs w:val="19"/>
-        </w:rPr>
-        <w:tab/>
-      </w:r>
-      <w:r>
-        <w:rPr>
-          <w:rFonts w:ascii="Arial" w:hAnsi="Arial"/>
-          <w:sz w:val="19"/>
-          <w:szCs w:val="19"/>
-        </w:rPr>
-        <w:tab/>
-      </w:r>
-      <w:r>
-        <w:rPr>
-          <w:rFonts w:ascii="Arial" w:hAnsi="Arial"/>
-          <w:sz w:val="19"/>
-          <w:szCs w:val="19"/>
-        </w:rPr>
-        <w:tab/>
-      </w:r>
-      <w:r>
-        <w:rPr>
-          <w:rFonts w:ascii="Arial" w:hAnsi="Arial"/>
-          <w:sz w:val="19"/>
-          <w:szCs w:val="19"/>
-        </w:rPr>
-        <w:t xml:space="preserve">ReactJS, Redux, </w:t>
-      </w:r>
-      <w:r>
-        <w:rPr>
-          <w:rFonts w:ascii="Arial" w:hAnsi="Arial"/>
-          <w:sz w:val="19"/>
-          <w:szCs w:val="19"/>
-        </w:rPr>
-        <w:t>Node.js, Express.js</w:t>
-      </w:r>
     </w:p>
     <w:p>
       <w:pPr>
@@ -577,23 +545,6 @@
           <w:tab w:val="left" w:pos="630"/>
           <w:tab w:val="left" w:pos="810"/>
           <w:tab w:val="left" w:pos="2160"/>
-          <w:tab w:val="left" w:pos="4320"/>
-        </w:tabs>
-        <w:ind w:left="2160" w:hanging="1980"/>
-        <w:rPr>
-          <w:rFonts w:ascii="Arial" w:hAnsi="Arial"/>
-          <w:sz w:val="19"/>
-          <w:szCs w:val="19"/>
-        </w:rPr>
-      </w:pPr>
-    </w:p>
-    <w:p>
-      <w:pPr>
-        <w:tabs>
-          <w:tab w:val="left" w:pos="180"/>
-          <w:tab w:val="left" w:pos="630"/>
-          <w:tab w:val="left" w:pos="810"/>
-          <w:tab w:val="left" w:pos="2160"/>
         </w:tabs>
         <w:ind w:left="2160" w:hanging="1980"/>
         <w:rPr>
@@ -634,57 +585,55 @@
           <w:sz w:val="19"/>
           <w:szCs w:val="19"/>
         </w:rPr>
+        <w:t>Python</w:t>
+      </w:r>
+      <w:r>
+        <w:rPr>
+          <w:rFonts w:ascii="Arial" w:hAnsi="Arial"/>
+          <w:sz w:val="19"/>
+          <w:szCs w:val="19"/>
+        </w:rPr>
+        <w:t>,</w:t>
+      </w:r>
+      <w:r>
+        <w:rPr>
+          <w:rFonts w:ascii="Arial" w:hAnsi="Arial"/>
+          <w:sz w:val="19"/>
+          <w:szCs w:val="19"/>
+        </w:rPr>
+        <w:t xml:space="preserve"> SQL, </w:t>
+      </w:r>
+      <w:r>
+        <w:rPr>
+          <w:rFonts w:ascii="Arial" w:hAnsi="Arial"/>
+          <w:sz w:val="19"/>
+          <w:szCs w:val="19"/>
+        </w:rPr>
+        <w:t>YAML,</w:t>
+      </w:r>
+      <w:r>
+        <w:rPr>
+          <w:rFonts w:ascii="Arial" w:hAnsi="Arial"/>
+          <w:sz w:val="19"/>
+          <w:szCs w:val="19"/>
+        </w:rPr>
+        <w:t xml:space="preserve"> JSON,</w:t>
+      </w:r>
+      <w:r>
+        <w:rPr>
+          <w:rFonts w:ascii="Arial" w:hAnsi="Arial"/>
+          <w:sz w:val="19"/>
+          <w:szCs w:val="19"/>
+        </w:rPr>
+        <w:t xml:space="preserve"> </w:t>
+      </w:r>
+      <w:r>
+        <w:rPr>
+          <w:rFonts w:ascii="Arial" w:hAnsi="Arial"/>
+          <w:sz w:val="19"/>
+          <w:szCs w:val="19"/>
+        </w:rPr>
         <w:t xml:space="preserve">JavaScript, </w:t>
-      </w:r>
-      <w:proofErr w:type="spellStart"/>
-      <w:r>
-        <w:rPr>
-          <w:rFonts w:ascii="Arial" w:hAnsi="Arial"/>
-          <w:sz w:val="19"/>
-          <w:szCs w:val="19"/>
-        </w:rPr>
-        <w:t>GraphQL</w:t>
-      </w:r>
-      <w:proofErr w:type="spellEnd"/>
-      <w:r>
-        <w:rPr>
-          <w:rFonts w:ascii="Arial" w:hAnsi="Arial"/>
-          <w:sz w:val="19"/>
-          <w:szCs w:val="19"/>
-        </w:rPr>
-        <w:t>,</w:t>
-      </w:r>
-      <w:r>
-        <w:rPr>
-          <w:rFonts w:ascii="Arial" w:hAnsi="Arial"/>
-          <w:sz w:val="19"/>
-          <w:szCs w:val="19"/>
-        </w:rPr>
-        <w:t xml:space="preserve"> SQL, </w:t>
-      </w:r>
-      <w:r>
-        <w:rPr>
-          <w:rFonts w:ascii="Arial" w:hAnsi="Arial"/>
-          <w:sz w:val="19"/>
-          <w:szCs w:val="19"/>
-        </w:rPr>
-        <w:t>YAML,</w:t>
-      </w:r>
-      <w:r>
-        <w:rPr>
-          <w:rFonts w:ascii="Arial" w:hAnsi="Arial"/>
-          <w:sz w:val="19"/>
-          <w:szCs w:val="19"/>
-        </w:rPr>
-        <w:t xml:space="preserve"> JSON,</w:t>
-      </w:r>
-      <w:r>
-        <w:rPr>
-          <w:rFonts w:ascii="Arial" w:hAnsi="Arial"/>
-          <w:sz w:val="19"/>
-          <w:szCs w:val="19"/>
-        </w:rPr>
-        <w:t xml:space="preserve"> </w:t>
       </w:r>
       <w:r>
         <w:rPr>
@@ -2135,7 +2084,25 @@
           <w:sz w:val="19"/>
           <w:szCs w:val="19"/>
         </w:rPr>
-        <w:t xml:space="preserve"> AIS Solutions, </w:t>
+        <w:t xml:space="preserve"> </w:t>
+      </w:r>
+      <w:r>
+        <w:rPr>
+          <w:rFonts w:ascii="Arial" w:hAnsi="Arial"/>
+          <w:b/>
+          <w:sz w:val="19"/>
+          <w:szCs w:val="19"/>
+        </w:rPr>
+        <w:t>LogRhythm</w:t>
+      </w:r>
+      <w:r>
+        <w:rPr>
+          <w:rFonts w:ascii="Arial" w:hAnsi="Arial"/>
+          <w:bCs/>
+          <w:sz w:val="19"/>
+          <w:szCs w:val="19"/>
+        </w:rPr>
+        <w:t xml:space="preserve">, </w:t>
       </w:r>
       <w:r>
         <w:rPr>
@@ -3306,7 +3273,6 @@
           <w:sz w:val="19"/>
           <w:szCs w:val="19"/>
         </w:rPr>
-        <w:lastRenderedPageBreak/>
         <w:t>Oct</w:t>
       </w:r>
       <w:r>
@@ -4685,7 +4651,6 @@
         </w:rPr>
         <w:t xml:space="preserve">, </w:t>
       </w:r>
-      <w:proofErr w:type="gramStart"/>
       <w:r>
         <w:rPr>
           <w:rFonts w:ascii="Arial" w:hAnsi="Arial"/>
@@ -4711,9 +4676,8 @@
           <w:sz w:val="19"/>
           <w:szCs w:val="19"/>
         </w:rPr>
-        <w:t xml:space="preserve">  San</w:t>
-      </w:r>
-      <w:proofErr w:type="gramEnd"/>
+        <w:t xml:space="preserve"> San</w:t>
+      </w:r>
       <w:r>
         <w:rPr>
           <w:rFonts w:ascii="Arial" w:hAnsi="Arial"/>
@@ -6173,7 +6137,10 @@
     <w:sectPr>
       <w:headerReference w:type="even" r:id="rId15"/>
       <w:headerReference w:type="default" r:id="rId16"/>
-      <w:headerReference w:type="first" r:id="rId17"/>
+      <w:footerReference w:type="even" r:id="rId17"/>
+      <w:footerReference w:type="default" r:id="rId18"/>
+      <w:headerReference w:type="first" r:id="rId19"/>
+      <w:footerReference w:type="first" r:id="rId20"/>
       <w:footnotePr>
         <w:pos w:val="beneathText"/>
       </w:footnotePr>
@@ -6204,6 +6171,36 @@
     </w:p>
   </w:endnote>
 </w:endnotes>
+</file>
+
+<file path=word/footer1.xml><?xml version="1.0" encoding="utf-8"?>
+<w:ftr xmlns:wpc="http://schemas.microsoft.com/office/word/2010/wordprocessingCanvas" xmlns:cx="http://schemas.microsoft.com/office/drawing/2014/chartex" xmlns:cx1="http://schemas.microsoft.com/office/drawing/2015/9/8/chartex" xmlns:cx2="http://schemas.microsoft.com/office/drawing/2015/10/21/chartex" xmlns:cx3="http://schemas.microsoft.com/office/drawing/2016/5/9/chartex" xmlns:cx4="http://schemas.microsoft.com/office/drawing/2016/5/10/chartex" xmlns:cx5="http://schemas.microsoft.com/office/drawing/2016/5/11/chartex" xmlns:cx6="http://schemas.microsoft.com/office/drawing/2016/5/12/chartex" xmlns:cx7="http://schemas.microsoft.com/office/drawing/2016/5/13/chartex" xmlns:cx8="http://schemas.microsoft.com/office/drawing/2016/5/14/chartex" xmlns:mc="http://schemas.openxmlformats.org/markup-compatibility/2006" xmlns:aink="http://schemas.microsoft.com/office/drawing/2016/ink" xmlns:am3d="http://schemas.microsoft.com/office/drawing/2017/model3d" xmlns:o="urn:schemas-microsoft-com:office:office" xmlns:oel="http://schemas.microsoft.com/office/2019/extlst" xmlns:r="http://schemas.openxmlformats.org/officeDocument/2006/relationships" xmlns:m="http://schemas.openxmlformats.org/officeDocument/2006/math" xmlns:v="urn:schemas-microsoft-com:vml" xmlns:wp14="http://schemas.microsoft.com/office/word/2010/wordprocessingDrawing" xmlns:wp="http://schemas.openxmlformats.org/drawingml/2006/wordprocessingDrawing" xmlns:w10="urn:schemas-microsoft-com:office:word" xmlns:w="http://schemas.openxmlformats.org/wordprocessingml/2006/main" xmlns:w14="http://schemas.microsoft.com/office/word/2010/wordml" xmlns:w15="http://schemas.microsoft.com/office/word/2012/wordml" xmlns:w16cex="http://schemas.microsoft.com/office/word/2018/wordml/cex" xmlns:w16cid="http://schemas.microsoft.com/office/word/2016/wordml/cid" xmlns:w16="http://schemas.microsoft.com/office/word/2018/wordml" xmlns:w16du="http://schemas.microsoft.com/office/word/2023/wordml/word16du" xmlns:w16sdtdh="http://schemas.microsoft.com/office/word/2020/wordml/sdtdatahash" xmlns:w16se="http://schemas.microsoft.com/office/word/2015/wordml/symex" xmlns:wpg="http://schemas.microsoft.com/office/word/2010/wordprocessingGroup" xmlns:wpi="http://schemas.microsoft.com/office/word/2010/wordprocessingInk" xmlns:wne="http://schemas.microsoft.com/office/word/2006/wordml" xmlns:wps="http://schemas.microsoft.com/office/word/2010/wordprocessingShape" mc:Ignorable="w14 w15 w16se w16cid w16 w16cex w16sdtdh wp14">
+  <w:p>
+    <w:pPr>
+      <w:pStyle w:val="Footer"/>
+    </w:pPr>
+  </w:p>
+</w:ftr>
+</file>
+
+<file path=word/footer2.xml><?xml version="1.0" encoding="utf-8"?>
+<w:ftr xmlns:wpc="http://schemas.microsoft.com/office/word/2010/wordprocessingCanvas" xmlns:cx="http://schemas.microsoft.com/office/drawing/2014/chartex" xmlns:cx1="http://schemas.microsoft.com/office/drawing/2015/9/8/chartex" xmlns:cx2="http://schemas.microsoft.com/office/drawing/2015/10/21/chartex" xmlns:cx3="http://schemas.microsoft.com/office/drawing/2016/5/9/chartex" xmlns:cx4="http://schemas.microsoft.com/office/drawing/2016/5/10/chartex" xmlns:cx5="http://schemas.microsoft.com/office/drawing/2016/5/11/chartex" xmlns:cx6="http://schemas.microsoft.com/office/drawing/2016/5/12/chartex" xmlns:cx7="http://schemas.microsoft.com/office/drawing/2016/5/13/chartex" xmlns:cx8="http://schemas.microsoft.com/office/drawing/2016/5/14/chartex" xmlns:mc="http://schemas.openxmlformats.org/markup-compatibility/2006" xmlns:aink="http://schemas.microsoft.com/office/drawing/2016/ink" xmlns:am3d="http://schemas.microsoft.com/office/drawing/2017/model3d" xmlns:o="urn:schemas-microsoft-com:office:office" xmlns:oel="http://schemas.microsoft.com/office/2019/extlst" xmlns:r="http://schemas.openxmlformats.org/officeDocument/2006/relationships" xmlns:m="http://schemas.openxmlformats.org/officeDocument/2006/math" xmlns:v="urn:schemas-microsoft-com:vml" xmlns:wp14="http://schemas.microsoft.com/office/word/2010/wordprocessingDrawing" xmlns:wp="http://schemas.openxmlformats.org/drawingml/2006/wordprocessingDrawing" xmlns:w10="urn:schemas-microsoft-com:office:word" xmlns:w="http://schemas.openxmlformats.org/wordprocessingml/2006/main" xmlns:w14="http://schemas.microsoft.com/office/word/2010/wordml" xmlns:w15="http://schemas.microsoft.com/office/word/2012/wordml" xmlns:w16cex="http://schemas.microsoft.com/office/word/2018/wordml/cex" xmlns:w16cid="http://schemas.microsoft.com/office/word/2016/wordml/cid" xmlns:w16="http://schemas.microsoft.com/office/word/2018/wordml" xmlns:w16du="http://schemas.microsoft.com/office/word/2023/wordml/word16du" xmlns:w16sdtdh="http://schemas.microsoft.com/office/word/2020/wordml/sdtdatahash" xmlns:w16se="http://schemas.microsoft.com/office/word/2015/wordml/symex" xmlns:wpg="http://schemas.microsoft.com/office/word/2010/wordprocessingGroup" xmlns:wpi="http://schemas.microsoft.com/office/word/2010/wordprocessingInk" xmlns:wne="http://schemas.microsoft.com/office/word/2006/wordml" xmlns:wps="http://schemas.microsoft.com/office/word/2010/wordprocessingShape" mc:Ignorable="w14 w15 w16se w16cid w16 w16cex w16sdtdh wp14">
+  <w:p>
+    <w:pPr>
+      <w:pStyle w:val="Footer"/>
+    </w:pPr>
+  </w:p>
+</w:ftr>
+</file>
+
+<file path=word/footer3.xml><?xml version="1.0" encoding="utf-8"?>
+<w:ftr xmlns:wpc="http://schemas.microsoft.com/office/word/2010/wordprocessingCanvas" xmlns:cx="http://schemas.microsoft.com/office/drawing/2014/chartex" xmlns:cx1="http://schemas.microsoft.com/office/drawing/2015/9/8/chartex" xmlns:cx2="http://schemas.microsoft.com/office/drawing/2015/10/21/chartex" xmlns:cx3="http://schemas.microsoft.com/office/drawing/2016/5/9/chartex" xmlns:cx4="http://schemas.microsoft.com/office/drawing/2016/5/10/chartex" xmlns:cx5="http://schemas.microsoft.com/office/drawing/2016/5/11/chartex" xmlns:cx6="http://schemas.microsoft.com/office/drawing/2016/5/12/chartex" xmlns:cx7="http://schemas.microsoft.com/office/drawing/2016/5/13/chartex" xmlns:cx8="http://schemas.microsoft.com/office/drawing/2016/5/14/chartex" xmlns:mc="http://schemas.openxmlformats.org/markup-compatibility/2006" xmlns:aink="http://schemas.microsoft.com/office/drawing/2016/ink" xmlns:am3d="http://schemas.microsoft.com/office/drawing/2017/model3d" xmlns:o="urn:schemas-microsoft-com:office:office" xmlns:oel="http://schemas.microsoft.com/office/2019/extlst" xmlns:r="http://schemas.openxmlformats.org/officeDocument/2006/relationships" xmlns:m="http://schemas.openxmlformats.org/officeDocument/2006/math" xmlns:v="urn:schemas-microsoft-com:vml" xmlns:wp14="http://schemas.microsoft.com/office/word/2010/wordprocessingDrawing" xmlns:wp="http://schemas.openxmlformats.org/drawingml/2006/wordprocessingDrawing" xmlns:w10="urn:schemas-microsoft-com:office:word" xmlns:w="http://schemas.openxmlformats.org/wordprocessingml/2006/main" xmlns:w14="http://schemas.microsoft.com/office/word/2010/wordml" xmlns:w15="http://schemas.microsoft.com/office/word/2012/wordml" xmlns:w16cex="http://schemas.microsoft.com/office/word/2018/wordml/cex" xmlns:w16cid="http://schemas.microsoft.com/office/word/2016/wordml/cid" xmlns:w16="http://schemas.microsoft.com/office/word/2018/wordml" xmlns:w16du="http://schemas.microsoft.com/office/word/2023/wordml/word16du" xmlns:w16sdtdh="http://schemas.microsoft.com/office/word/2020/wordml/sdtdatahash" xmlns:w16se="http://schemas.microsoft.com/office/word/2015/wordml/symex" xmlns:wpg="http://schemas.microsoft.com/office/word/2010/wordprocessingGroup" xmlns:wpi="http://schemas.microsoft.com/office/word/2010/wordprocessingInk" xmlns:wne="http://schemas.microsoft.com/office/word/2006/wordml" xmlns:wps="http://schemas.microsoft.com/office/word/2010/wordprocessingShape" mc:Ignorable="w14 w15 w16se w16cid w16 w16cex w16sdtdh wp14">
+  <w:p>
+    <w:pPr>
+      <w:pStyle w:val="Footer"/>
+    </w:pPr>
+  </w:p>
+</w:ftr>
 </file>
 
 <file path=word/footnotes.xml><?xml version="1.0" encoding="utf-8"?>

</xml_diff>

<commit_message>
replace SpringBoot with Spring Boot
</commit_message>
<xml_diff>
--- a/docs/MichaelBronshteynResume.docx
+++ b/docs/MichaelBronshteynResume.docx
@@ -578,8 +578,19 @@
           <w:sz w:val="19"/>
           <w:szCs w:val="19"/>
         </w:rPr>
-        <w:t>, LocalStack</w:t>
-      </w:r>
+        <w:t xml:space="preserve">, </w:t>
+      </w:r>
+      <w:proofErr w:type="spellStart"/>
+      <w:r>
+        <w:rPr>
+          <w:rFonts w:ascii="Arial" w:hAnsi="Arial"/>
+          <w:iCs/>
+          <w:sz w:val="19"/>
+          <w:szCs w:val="19"/>
+        </w:rPr>
+        <w:t>LocalStack</w:t>
+      </w:r>
+      <w:proofErr w:type="spellEnd"/>
     </w:p>
     <w:p>
       <w:pPr>
@@ -846,7 +857,38 @@
           <w:sz w:val="19"/>
           <w:szCs w:val="19"/>
         </w:rPr>
-        <w:t>, Fabric8 maven plugin.</w:t>
+        <w:t xml:space="preserve">, </w:t>
+      </w:r>
+    </w:p>
+    <w:p>
+      <w:pPr>
+        <w:tabs>
+          <w:tab w:val="left" w:pos="180"/>
+          <w:tab w:val="left" w:pos="2160"/>
+          <w:tab w:val="left" w:pos="4320"/>
+        </w:tabs>
+        <w:ind w:left="2160" w:hanging="1980"/>
+        <w:rPr>
+          <w:rFonts w:ascii="Arial" w:hAnsi="Arial"/>
+          <w:sz w:val="19"/>
+          <w:szCs w:val="19"/>
+        </w:rPr>
+      </w:pPr>
+      <w:r>
+        <w:rPr>
+          <w:rFonts w:ascii="Arial" w:hAnsi="Arial"/>
+          <w:sz w:val="19"/>
+          <w:szCs w:val="19"/>
+        </w:rPr>
+        <w:tab/>
+      </w:r>
+      <w:r>
+        <w:rPr>
+          <w:rFonts w:ascii="Arial" w:hAnsi="Arial"/>
+          <w:sz w:val="19"/>
+          <w:szCs w:val="19"/>
+        </w:rPr>
+        <w:t>Fabric8 maven plugin.</w:t>
       </w:r>
     </w:p>
     <w:p>
@@ -1080,18 +1122,16 @@
           <w:sz w:val="19"/>
           <w:szCs w:val="19"/>
         </w:rPr>
-        <w:t xml:space="preserve">a team </w:t>
-      </w:r>
-      <w:proofErr w:type="gramStart"/>
-      <w:r>
-        <w:rPr>
-          <w:rFonts w:ascii="Arial" w:hAnsi="Arial"/>
-          <w:sz w:val="19"/>
-          <w:szCs w:val="19"/>
-        </w:rPr>
-        <w:t>lead</w:t>
-      </w:r>
-      <w:proofErr w:type="gramEnd"/>
+        <w:t>a team lead</w:t>
+      </w:r>
+      <w:r>
+        <w:rPr>
+          <w:rFonts w:ascii="Arial" w:hAnsi="Arial"/>
+          <w:sz w:val="19"/>
+          <w:szCs w:val="19"/>
+        </w:rPr>
+        <w:t>.</w:t>
+      </w:r>
     </w:p>
     <w:p>
       <w:pPr>
@@ -1352,52 +1392,7 @@
           <w:sz w:val="19"/>
           <w:szCs w:val="19"/>
         </w:rPr>
-        <w:t>May</w:t>
-      </w:r>
-      <w:r>
-        <w:rPr>
-          <w:rFonts w:ascii="Arial" w:hAnsi="Arial"/>
-          <w:bCs/>
-          <w:sz w:val="19"/>
-          <w:szCs w:val="19"/>
-        </w:rPr>
-        <w:t xml:space="preserve"> 202</w:t>
-      </w:r>
-      <w:r>
-        <w:rPr>
-          <w:rFonts w:ascii="Arial" w:hAnsi="Arial"/>
-          <w:bCs/>
-          <w:sz w:val="19"/>
-          <w:szCs w:val="19"/>
-        </w:rPr>
-        <w:t>3</w:t>
-      </w:r>
-      <w:r>
-        <w:rPr>
-          <w:rFonts w:ascii="Arial" w:hAnsi="Arial"/>
-          <w:bCs/>
-          <w:sz w:val="19"/>
-          <w:szCs w:val="19"/>
-        </w:rPr>
-        <w:t xml:space="preserve"> – </w:t>
-      </w:r>
-      <w:r>
-        <w:rPr>
-          <w:rFonts w:ascii="Arial" w:hAnsi="Arial"/>
-          <w:bCs/>
-          <w:sz w:val="19"/>
-          <w:szCs w:val="19"/>
-        </w:rPr>
-        <w:t>Dec</w:t>
-      </w:r>
-      <w:r>
-        <w:rPr>
-          <w:rFonts w:ascii="Arial" w:hAnsi="Arial"/>
-          <w:bCs/>
-          <w:sz w:val="19"/>
-          <w:szCs w:val="19"/>
-        </w:rPr>
-        <w:t xml:space="preserve"> 2023    </w:t>
+        <w:t xml:space="preserve">May 2023 – Dec 2023    </w:t>
       </w:r>
       <w:r>
         <w:rPr>
@@ -1506,14 +1501,6 @@
           <w:szCs w:val="19"/>
         </w:rPr>
         <w:tab/>
-      </w:r>
-      <w:r>
-        <w:rPr>
-          <w:rFonts w:ascii="Arial" w:hAnsi="Arial"/>
-          <w:bCs/>
-          <w:sz w:val="19"/>
-          <w:szCs w:val="19"/>
-        </w:rPr>
         <w:t xml:space="preserve">Working on </w:t>
       </w:r>
       <w:r>
@@ -1748,14 +1735,6 @@
           <w:szCs w:val="19"/>
         </w:rPr>
         <w:tab/>
-      </w:r>
-      <w:r>
-        <w:rPr>
-          <w:rFonts w:ascii="Arial" w:hAnsi="Arial"/>
-          <w:bCs/>
-          <w:sz w:val="19"/>
-          <w:szCs w:val="19"/>
-        </w:rPr>
         <w:t xml:space="preserve">Test coverage </w:t>
       </w:r>
       <w:r>
@@ -2514,14 +2493,6 @@
           <w:szCs w:val="19"/>
         </w:rPr>
         <w:tab/>
-      </w:r>
-      <w:r>
-        <w:rPr>
-          <w:rFonts w:ascii="Arial" w:hAnsi="Arial"/>
-          <w:bCs/>
-          <w:sz w:val="19"/>
-          <w:szCs w:val="19"/>
-        </w:rPr>
         <w:t xml:space="preserve">March 2020 – October 2020 </w:t>
       </w:r>
       <w:r>
@@ -2773,14 +2744,6 @@
           <w:szCs w:val="19"/>
         </w:rPr>
         <w:tab/>
-      </w:r>
-      <w:r>
-        <w:rPr>
-          <w:rFonts w:ascii="Arial" w:hAnsi="Arial"/>
-          <w:bCs/>
-          <w:sz w:val="19"/>
-          <w:szCs w:val="19"/>
-        </w:rPr>
         <w:t xml:space="preserve">May 2019 – Dec 2019 </w:t>
       </w:r>
       <w:r>
@@ -5753,25 +5716,7 @@
             <w:sz w:val="19"/>
             <w:szCs w:val="19"/>
           </w:rPr>
-          <w:t>Cert</w:t>
-        </w:r>
-        <w:r>
-          <w:rPr>
-            <w:rStyle w:val="Hyperlink"/>
-            <w:rFonts w:ascii="Arial" w:hAnsi="Arial"/>
-            <w:sz w:val="19"/>
-            <w:szCs w:val="19"/>
-          </w:rPr>
-          <w:t>i</w:t>
-        </w:r>
-        <w:r>
-          <w:rPr>
-            <w:rStyle w:val="Hyperlink"/>
-            <w:rFonts w:ascii="Arial" w:hAnsi="Arial"/>
-            <w:sz w:val="19"/>
-            <w:szCs w:val="19"/>
-          </w:rPr>
-          <w:t>fied Kubernetes Application Developer</w:t>
+          <w:t>Certified Kubernetes Application Developer</w:t>
         </w:r>
       </w:hyperlink>
     </w:p>

</xml_diff>